<commit_message>
UML and docs update
TODO: update database schematic (for geoms and room.description field)
</commit_message>
<xml_diff>
--- a/Τεχνικές Προδιαγραφές.docx
+++ b/Τεχνικές Προδιαγραφές.docx
@@ -1,127 +1,166 @@
 
 <file path=word/document.xml><?xml version="1.0" encoding="utf-8"?>
-<w:document xmlns:mc="http://schemas.openxmlformats.org/markup-compatibility/2006" xmlns:o="urn:schemas-microsoft-com:office:office" xmlns:r="http://schemas.openxmlformats.org/officeDocument/2006/relationships" xmlns:m="http://schemas.openxmlformats.org/officeDocument/2006/math" xmlns:v="urn:schemas-microsoft-com:vml" xmlns:wp="http://schemas.openxmlformats.org/drawingml/2006/wordprocessingDrawing" xmlns:w10="urn:schemas-microsoft-com:office:word" xmlns:w="http://schemas.openxmlformats.org/wordprocessingml/2006/main" xmlns:wne="http://schemas.microsoft.com/office/word/2006/wordml" xmlns:sl="http://schemas.openxmlformats.org/schemaLibrary/2006/main" xmlns:a="http://schemas.openxmlformats.org/drawingml/2006/main" xmlns:pic="http://schemas.openxmlformats.org/drawingml/2006/picture" xmlns:c="http://schemas.openxmlformats.org/drawingml/2006/chart" xmlns:lc="http://schemas.openxmlformats.org/drawingml/2006/lockedCanvas" xmlns:dgm="http://schemas.openxmlformats.org/drawingml/2006/diagram" xmlns:wps="http://schemas.microsoft.com/office/word/2010/wordprocessingShape" xmlns:wpg="http://schemas.microsoft.com/office/word/2010/wordprocessingGroup" xmlns:w14="http://schemas.microsoft.com/office/word/2010/wordml" xmlns:w15="http://schemas.microsoft.com/office/word/2012/wordml">
+<w:document xmlns:wpc="http://schemas.microsoft.com/office/word/2010/wordprocessingCanvas" xmlns:mc="http://schemas.openxmlformats.org/markup-compatibility/2006" xmlns:o="urn:schemas-microsoft-com:office:office" xmlns:r="http://schemas.openxmlformats.org/officeDocument/2006/relationships" xmlns:m="http://schemas.openxmlformats.org/officeDocument/2006/math" xmlns:v="urn:schemas-microsoft-com:vml" xmlns:wp14="http://schemas.microsoft.com/office/word/2010/wordprocessingDrawing" xmlns:wp="http://schemas.openxmlformats.org/drawingml/2006/wordprocessingDrawing" xmlns:w10="urn:schemas-microsoft-com:office:word" xmlns:w="http://schemas.openxmlformats.org/wordprocessingml/2006/main" xmlns:w14="http://schemas.microsoft.com/office/word/2010/wordml" xmlns:wpg="http://schemas.microsoft.com/office/word/2010/wordprocessingGroup" xmlns:wpi="http://schemas.microsoft.com/office/word/2010/wordprocessingInk" xmlns:wne="http://schemas.microsoft.com/office/word/2006/wordml" xmlns:wps="http://schemas.microsoft.com/office/word/2010/wordprocessingShape" mc:Ignorable="w14 wp14">
   <w:body>
     <w:p>
       <w:pPr>
-        <w:numPr>
-          <w:ilvl w:val="0"/>
-          <w:numId w:val="1"/>
-        </w:numPr>
-        <w:ind w:left="425.19685039370086" w:hanging="566.9291338582677"/>
-        <w:rPr>
-          <w:b w:val="1"/>
+        <w:jc w:val="center"/>
+        <w:rPr>
+          <w:b/>
+          <w:sz w:val="32"/>
+          <w:szCs w:val="28"/>
+        </w:rPr>
+      </w:pPr>
+      <w:r>
+        <w:rPr>
+          <w:b/>
+          <w:sz w:val="32"/>
+          <w:szCs w:val="28"/>
+        </w:rPr>
+        <w:t>Τεχνικές Προδιαγραφές</w:t>
+      </w:r>
+    </w:p>
+    <w:p>
+      <w:pPr>
+        <w:jc w:val="center"/>
+        <w:rPr>
+          <w:b/>
+          <w:sz w:val="32"/>
+          <w:szCs w:val="28"/>
+        </w:rPr>
+      </w:pPr>
+    </w:p>
+    <w:p>
+      <w:pPr>
+        <w:ind w:firstLine="720"/>
+        <w:jc w:val="both"/>
+        <w:rPr>
+          <w:sz w:val="24"/>
+          <w:szCs w:val="24"/>
+        </w:rPr>
+      </w:pPr>
+      <w:r>
+        <w:rPr>
+          <w:sz w:val="24"/>
+          <w:szCs w:val="24"/>
+        </w:rPr>
+        <w:t>Στην ιστοσελίδα αυτή θα χρησιμοποιηθεί REACT για το frontend έτσι ώστε να κάνουμε χρήση του μοντέλου MVVM ενώ στο backend θα γίνει μια Restful υλοποιηση χρησιμοποιώντας παράλληλα Spring για να πραγματοποιήσουμε ένα MVC μοντέλο.</w:t>
+      </w:r>
+    </w:p>
+    <w:p>
+      <w:pPr>
+        <w:ind w:firstLine="720"/>
+        <w:jc w:val="both"/>
+        <w:rPr>
+          <w:sz w:val="24"/>
+          <w:szCs w:val="24"/>
+        </w:rPr>
+      </w:pPr>
+      <w:r>
+        <w:rPr>
+          <w:sz w:val="24"/>
+          <w:szCs w:val="24"/>
+        </w:rPr>
+        <w:t xml:space="preserve">Σαν βάση δεδομένων επιλέχθηκε η PostgreSQL έτσι ώστε να έχουμε βέλτιστη απόδοση στα γεωχωρικά δεδομένα με την χρήση του GIS module της. Σε συνεργασία με την εφαρμογή μας θα χρησιμοποιηθεί το api του osm(open street map) έτσι ώστε να έχουμε έγκυρα δεδομένα </w:t>
+      </w:r>
+      <w:r>
+        <w:rPr>
+          <w:sz w:val="24"/>
+          <w:szCs w:val="24"/>
+        </w:rPr>
+        <w:t>και πρακτικό user interface.</w:t>
+      </w:r>
+    </w:p>
+    <w:p>
+      <w:pPr>
+        <w:ind w:firstLine="720"/>
+        <w:jc w:val="both"/>
+        <w:rPr>
+          <w:sz w:val="24"/>
+          <w:szCs w:val="24"/>
+        </w:rPr>
+      </w:pPr>
+      <w:r>
+        <w:rPr>
+          <w:sz w:val="24"/>
+          <w:szCs w:val="24"/>
+        </w:rPr>
+        <w:t>Προκειμένου να έχουμε καλύτερη απόδοση σε full text αναζητήσεις θα χρησιμοποιήσουμε παράλληλα το elastic data store σε συνεργασία με τη PostgreSQL.</w:t>
+      </w:r>
+    </w:p>
+    <w:p>
+      <w:pPr>
+        <w:ind w:firstLine="720"/>
+        <w:jc w:val="both"/>
+        <w:rPr>
+          <w:sz w:val="24"/>
+          <w:szCs w:val="24"/>
+        </w:rPr>
+      </w:pPr>
+    </w:p>
+    <w:p>
+      <w:pPr>
+        <w:ind w:firstLine="720"/>
+        <w:jc w:val="both"/>
+        <w:rPr>
+          <w:sz w:val="24"/>
+          <w:szCs w:val="24"/>
+        </w:rPr>
+      </w:pPr>
+    </w:p>
+    <w:p>
+      <w:pPr>
+        <w:ind w:firstLine="720"/>
+        <w:rPr>
+          <w:sz w:val="24"/>
+          <w:szCs w:val="24"/>
+        </w:rPr>
+      </w:pPr>
+      <w:r>
+        <w:rPr>
+          <w:sz w:val="24"/>
+          <w:szCs w:val="24"/>
+        </w:rPr>
+        <w:t>Το σχήμα της βάσης θα είναι το παρακάτω:</w:t>
+      </w:r>
+    </w:p>
+    <w:p>
+      <w:pPr>
+        <w:rPr>
           <w:sz w:val="28"/>
           <w:szCs w:val="28"/>
-          <w:u w:val="none"/>
+          <w:lang w:val="en-US"/>
         </w:rPr>
       </w:pPr>
       <w:r>
         <w:rPr>
-          <w:b w:val="1"/>
+          <w:noProof/>
           <w:sz w:val="28"/>
           <w:szCs w:val="28"/>
-          <w:rtl w:val="0"/>
-        </w:rPr>
-        <w:t xml:space="preserve">Τεχνικές Προδιαγραφές</w:t>
-      </w:r>
-    </w:p>
-    <w:p>
-      <w:pPr>
-        <w:ind w:left="0" w:firstLine="720"/>
-        <w:rPr>
-          <w:sz w:val="24"/>
-          <w:szCs w:val="24"/>
-        </w:rPr>
-      </w:pPr>
-      <w:r>
-        <w:rPr>
-          <w:sz w:val="24"/>
-          <w:szCs w:val="24"/>
-          <w:rtl w:val="0"/>
-        </w:rPr>
-        <w:t xml:space="preserve">Στην ιστοσελίδα αυτή θα χρησιμοποιηθεί REACT για το frontend έτσι ώστε να κάνουμε χρήση του μοντέλου MVVM ενώ στο backend θα γίνει μια Restful υλοποιηση χρησιμοποιώντας παράλληλα Spring για να πραγματοποιήσουμε ένα MVC μοντέλο.</w:t>
-      </w:r>
-    </w:p>
-    <w:p>
-      <w:pPr>
-        <w:ind w:left="0" w:firstLine="720"/>
-        <w:rPr>
-          <w:sz w:val="24"/>
-          <w:szCs w:val="24"/>
-        </w:rPr>
-      </w:pPr>
-      <w:r>
-        <w:rPr>
-          <w:sz w:val="24"/>
-          <w:szCs w:val="24"/>
-          <w:rtl w:val="0"/>
-        </w:rPr>
-        <w:t xml:space="preserve">Σαν βάση δεδομένων επιλέχθηκε η PostgreSQL έτσι ώστε να έχουμε βέλτιστη απόδοση στα γεωχωρικά δεδομένα με την χρήση του GIS module της. Σε συνεργασία με την εφαρμογή μας θα χρησιμοποιηθεί το api του osm(open street map) έτσι ώστε να έχουμε έγκυρα δεδομένα και πρακτικό user interface.</w:t>
-      </w:r>
-    </w:p>
-    <w:p>
-      <w:pPr>
-        <w:ind w:left="0" w:firstLine="720"/>
-        <w:rPr>
-          <w:sz w:val="24"/>
-          <w:szCs w:val="24"/>
-        </w:rPr>
-      </w:pPr>
-      <w:r>
-        <w:rPr>
-          <w:sz w:val="24"/>
-          <w:szCs w:val="24"/>
-          <w:rtl w:val="0"/>
-        </w:rPr>
-        <w:t xml:space="preserve">Προκειμένου να έχουμε καλύτερη απόδοση σε full text αναζητήσεις θα χρησιμοποιήσουμε παράλληλα το elastic data store σε συνεργασία με τη PostgreSQL.</w:t>
-      </w:r>
-    </w:p>
-    <w:p>
-      <w:pPr>
-        <w:ind w:left="0" w:firstLine="720"/>
-        <w:rPr>
-          <w:sz w:val="24"/>
-          <w:szCs w:val="24"/>
-        </w:rPr>
-      </w:pPr>
-      <w:r>
-        <w:rPr>
-          <w:sz w:val="24"/>
-          <w:szCs w:val="24"/>
-          <w:rtl w:val="0"/>
-        </w:rPr>
-        <w:t xml:space="preserve">Το σχήμα της βάσης θα είναι το παρακάτω:</w:t>
-      </w:r>
-    </w:p>
-    <w:p>
-      <w:pPr>
-        <w:ind w:left="0" w:firstLine="0"/>
-        <w:rPr>
-          <w:sz w:val="28"/>
-          <w:szCs w:val="28"/>
-        </w:rPr>
-      </w:pPr>
-      <w:r>
-        <w:rPr>
-          <w:sz w:val="28"/>
-          <w:szCs w:val="28"/>
         </w:rPr>
         <w:drawing>
-          <wp:inline distB="114300" distT="114300" distL="114300" distR="114300">
-            <wp:extent cx="5748450" cy="4470400"/>
-            <wp:effectExtent b="0" l="0" r="0" t="0"/>
-            <wp:docPr id="1" name="image1.png"/>
-            <a:graphic>
+          <wp:inline distT="0" distB="0" distL="0" distR="0">
+            <wp:extent cx="5748020" cy="4464685"/>
+            <wp:effectExtent l="0" t="0" r="5080" b="0"/>
+            <wp:docPr id="2" name="Picture 2"/>
+            <wp:cNvGraphicFramePr>
+              <a:graphicFrameLocks xmlns:a="http://schemas.openxmlformats.org/drawingml/2006/main" noChangeAspect="1"/>
+            </wp:cNvGraphicFramePr>
+            <a:graphic xmlns:a="http://schemas.openxmlformats.org/drawingml/2006/main">
               <a:graphicData uri="http://schemas.openxmlformats.org/drawingml/2006/picture">
-                <pic:pic>
+                <pic:pic xmlns:pic="http://schemas.openxmlformats.org/drawingml/2006/picture">
                   <pic:nvPicPr>
-                    <pic:cNvPr id="0" name="image1.png"/>
-                    <pic:cNvPicPr preferRelativeResize="0"/>
+                    <pic:cNvPr id="0" name="db_schematic.png"/>
+                    <pic:cNvPicPr/>
                   </pic:nvPicPr>
                   <pic:blipFill>
-                    <a:blip r:embed="rId6"/>
-                    <a:srcRect b="0" l="0" r="0" t="0"/>
+                    <a:blip r:embed="rId6">
+                      <a:extLst>
+                        <a:ext uri="{28A0092B-C50C-407E-A947-70E740481C1C}">
+                          <a14:useLocalDpi xmlns:a14="http://schemas.microsoft.com/office/drawing/2010/main" val="0"/>
+                        </a:ext>
+                      </a:extLst>
+                    </a:blip>
                     <a:stretch>
                       <a:fillRect/>
                     </a:stretch>
@@ -129,10 +168,11 @@
                   <pic:spPr>
                     <a:xfrm>
                       <a:off x="0" y="0"/>
-                      <a:ext cx="5748450" cy="4470400"/>
+                      <a:ext cx="5748020" cy="4464685"/>
                     </a:xfrm>
-                    <a:prstGeom prst="rect"/>
-                    <a:ln/>
+                    <a:prstGeom prst="rect">
+                      <a:avLst/>
+                    </a:prstGeom>
                   </pic:spPr>
                 </pic:pic>
               </a:graphicData>
@@ -140,24 +180,186 @@
           </wp:inline>
         </w:drawing>
       </w:r>
+    </w:p>
+    <w:p>
+      <w:pPr>
+        <w:rPr>
+          <w:sz w:val="28"/>
+          <w:szCs w:val="28"/>
+          <w:lang w:val="en-US"/>
+        </w:rPr>
+      </w:pPr>
+    </w:p>
+    <w:p>
+      <w:pPr>
+        <w:rPr>
+          <w:sz w:val="28"/>
+          <w:szCs w:val="28"/>
+          <w:lang w:val="en-US"/>
+        </w:rPr>
+      </w:pPr>
+    </w:p>
+    <w:p>
+      <w:pPr>
+        <w:rPr>
+          <w:sz w:val="28"/>
+          <w:szCs w:val="28"/>
+          <w:lang w:val="en-US"/>
+        </w:rPr>
+      </w:pPr>
+    </w:p>
+    <w:p>
+      <w:pPr>
+        <w:rPr>
+          <w:sz w:val="28"/>
+          <w:szCs w:val="28"/>
+        </w:rPr>
+      </w:pPr>
+      <w:bookmarkStart w:id="0" w:name="_GoBack"/>
+      <w:bookmarkEnd w:id="0"/>
+    </w:p>
+    <w:p>
+      <w:pPr>
+        <w:rPr>
+          <w:sz w:val="24"/>
+          <w:szCs w:val="28"/>
+        </w:rPr>
+      </w:pPr>
       <w:r>
         <w:rPr>
-          <w:rtl w:val="0"/>
-        </w:rPr>
+          <w:sz w:val="24"/>
+          <w:szCs w:val="28"/>
+          <w:lang w:val="en-US"/>
+        </w:rPr>
+        <w:lastRenderedPageBreak/>
+        <w:t xml:space="preserve">To UML Class Diagram </w:t>
       </w:r>
+      <w:r>
+        <w:rPr>
+          <w:sz w:val="24"/>
+          <w:szCs w:val="28"/>
+        </w:rPr>
+        <w:t>για</w:t>
+      </w:r>
+      <w:r>
+        <w:rPr>
+          <w:sz w:val="24"/>
+          <w:szCs w:val="28"/>
+          <w:lang w:val="en-US"/>
+        </w:rPr>
+        <w:t xml:space="preserve"> </w:t>
+      </w:r>
+      <w:r>
+        <w:rPr>
+          <w:sz w:val="24"/>
+          <w:szCs w:val="28"/>
+        </w:rPr>
+        <w:t>το</w:t>
+      </w:r>
+      <w:r>
+        <w:rPr>
+          <w:sz w:val="24"/>
+          <w:szCs w:val="28"/>
+          <w:lang w:val="en-US"/>
+        </w:rPr>
+        <w:t xml:space="preserve"> backend </w:t>
+      </w:r>
+      <w:r>
+        <w:rPr>
+          <w:sz w:val="24"/>
+          <w:szCs w:val="28"/>
+        </w:rPr>
+        <w:t>είναι το εξής:</w:t>
+      </w:r>
+    </w:p>
+    <w:p>
+      <w:pPr>
+        <w:rPr>
+          <w:sz w:val="28"/>
+          <w:szCs w:val="28"/>
+        </w:rPr>
+      </w:pPr>
+    </w:p>
+    <w:p>
+      <w:pPr>
+        <w:rPr>
+          <w:sz w:val="28"/>
+          <w:szCs w:val="28"/>
+        </w:rPr>
+      </w:pPr>
+      <w:r>
+        <w:rPr>
+          <w:noProof/>
+          <w:sz w:val="28"/>
+          <w:szCs w:val="28"/>
+        </w:rPr>
+        <w:drawing>
+          <wp:inline distT="0" distB="0" distL="0" distR="0">
+            <wp:extent cx="5748020" cy="3310890"/>
+            <wp:effectExtent l="0" t="0" r="5080" b="3810"/>
+            <wp:docPr id="3" name="Picture 3"/>
+            <wp:cNvGraphicFramePr>
+              <a:graphicFrameLocks xmlns:a="http://schemas.openxmlformats.org/drawingml/2006/main" noChangeAspect="1"/>
+            </wp:cNvGraphicFramePr>
+            <a:graphic xmlns:a="http://schemas.openxmlformats.org/drawingml/2006/main">
+              <a:graphicData uri="http://schemas.openxmlformats.org/drawingml/2006/picture">
+                <pic:pic xmlns:pic="http://schemas.openxmlformats.org/drawingml/2006/picture">
+                  <pic:nvPicPr>
+                    <pic:cNvPr id="0" name="ClassDiagram.jpg"/>
+                    <pic:cNvPicPr/>
+                  </pic:nvPicPr>
+                  <pic:blipFill>
+                    <a:blip r:embed="rId7" cstate="print">
+                      <a:extLst>
+                        <a:ext uri="{28A0092B-C50C-407E-A947-70E740481C1C}">
+                          <a14:useLocalDpi xmlns:a14="http://schemas.microsoft.com/office/drawing/2010/main" val="0"/>
+                        </a:ext>
+                      </a:extLst>
+                    </a:blip>
+                    <a:stretch>
+                      <a:fillRect/>
+                    </a:stretch>
+                  </pic:blipFill>
+                  <pic:spPr>
+                    <a:xfrm>
+                      <a:off x="0" y="0"/>
+                      <a:ext cx="5748020" cy="3310890"/>
+                    </a:xfrm>
+                    <a:prstGeom prst="rect">
+                      <a:avLst/>
+                    </a:prstGeom>
+                  </pic:spPr>
+                </pic:pic>
+              </a:graphicData>
+            </a:graphic>
+          </wp:inline>
+        </w:drawing>
+      </w:r>
+    </w:p>
+    <w:p>
+      <w:pPr>
+        <w:rPr>
+          <w:sz w:val="28"/>
+          <w:szCs w:val="28"/>
+        </w:rPr>
+      </w:pPr>
     </w:p>
     <w:sectPr>
-      <w:pgSz w:h="16834" w:w="11909"/>
-      <w:pgMar w:bottom="1440" w:top="1440" w:left="1417.3228346456694" w:right="1440" w:header="720" w:footer="720"/>
+      <w:pgSz w:w="11909" w:h="16834"/>
+      <w:pgMar w:top="1440" w:right="1440" w:bottom="1440" w:left="1417" w:header="720" w:footer="720" w:gutter="0"/>
       <w:pgNumType w:start="1"/>
+      <w:cols w:space="720"/>
     </w:sectPr>
   </w:body>
 </w:document>
 </file>
 
 <file path=word/numbering.xml><?xml version="1.0" encoding="utf-8"?>
-<w:numbering xmlns:mc="http://schemas.openxmlformats.org/markup-compatibility/2006" xmlns:o="urn:schemas-microsoft-com:office:office" xmlns:r="http://schemas.openxmlformats.org/officeDocument/2006/relationships" xmlns:m="http://schemas.openxmlformats.org/officeDocument/2006/math" xmlns:v="urn:schemas-microsoft-com:vml" xmlns:wp="http://schemas.openxmlformats.org/drawingml/2006/wordprocessingDrawing" xmlns:w10="urn:schemas-microsoft-com:office:word" xmlns:w="http://schemas.openxmlformats.org/wordprocessingml/2006/main" xmlns:wne="http://schemas.microsoft.com/office/word/2006/wordml" xmlns:sl="http://schemas.openxmlformats.org/schemaLibrary/2006/main" xmlns:a="http://schemas.openxmlformats.org/drawingml/2006/main" xmlns:pic="http://schemas.openxmlformats.org/drawingml/2006/picture" xmlns:c="http://schemas.openxmlformats.org/drawingml/2006/chart" xmlns:lc="http://schemas.openxmlformats.org/drawingml/2006/lockedCanvas" xmlns:dgm="http://schemas.openxmlformats.org/drawingml/2006/diagram" xmlns:wps="http://schemas.microsoft.com/office/word/2010/wordprocessingShape" xmlns:wpg="http://schemas.microsoft.com/office/word/2010/wordprocessingGroup" xmlns:w14="http://schemas.microsoft.com/office/word/2010/wordml" xmlns:w15="http://schemas.microsoft.com/office/word/2012/wordml">
-  <w:abstractNum w:abstractNumId="1">
+<w:numbering xmlns:wpc="http://schemas.microsoft.com/office/word/2010/wordprocessingCanvas" xmlns:mc="http://schemas.openxmlformats.org/markup-compatibility/2006" xmlns:o="urn:schemas-microsoft-com:office:office" xmlns:r="http://schemas.openxmlformats.org/officeDocument/2006/relationships" xmlns:m="http://schemas.openxmlformats.org/officeDocument/2006/math" xmlns:v="urn:schemas-microsoft-com:vml" xmlns:wp14="http://schemas.microsoft.com/office/word/2010/wordprocessingDrawing" xmlns:wp="http://schemas.openxmlformats.org/drawingml/2006/wordprocessingDrawing" xmlns:w10="urn:schemas-microsoft-com:office:word" xmlns:w="http://schemas.openxmlformats.org/wordprocessingml/2006/main" xmlns:w14="http://schemas.microsoft.com/office/word/2010/wordml" xmlns:wpg="http://schemas.microsoft.com/office/word/2010/wordprocessingGroup" xmlns:wpi="http://schemas.microsoft.com/office/word/2010/wordprocessingInk" xmlns:wne="http://schemas.microsoft.com/office/word/2006/wordml" xmlns:wps="http://schemas.microsoft.com/office/word/2010/wordprocessingShape" mc:Ignorable="w14 wp14">
+  <w:abstractNum w:abstractNumId="0">
+    <w:nsid w:val="52567387"/>
+    <w:multiLevelType w:val="multilevel"/>
+    <w:tmpl w:val="98AEC7F6"/>
     <w:lvl w:ilvl="0">
       <w:start w:val="1"/>
       <w:numFmt w:val="bullet"/>
@@ -268,20 +470,20 @@
     </w:lvl>
   </w:abstractNum>
   <w:num w:numId="1">
-    <w:abstractNumId w:val="1"/>
+    <w:abstractNumId w:val="0"/>
   </w:num>
 </w:numbering>
 </file>
 
 <file path=word/styles.xml><?xml version="1.0" encoding="utf-8"?>
-<w:styles xmlns:mc="http://schemas.openxmlformats.org/markup-compatibility/2006" xmlns:o="urn:schemas-microsoft-com:office:office" xmlns:r="http://schemas.openxmlformats.org/officeDocument/2006/relationships" xmlns:m="http://schemas.openxmlformats.org/officeDocument/2006/math" xmlns:v="urn:schemas-microsoft-com:vml" xmlns:wp="http://schemas.openxmlformats.org/drawingml/2006/wordprocessingDrawing" xmlns:w10="urn:schemas-microsoft-com:office:word" xmlns:w="http://schemas.openxmlformats.org/wordprocessingml/2006/main" xmlns:wne="http://schemas.microsoft.com/office/word/2006/wordml" xmlns:sl="http://schemas.openxmlformats.org/schemaLibrary/2006/main" xmlns:a="http://schemas.openxmlformats.org/drawingml/2006/main" xmlns:pic="http://schemas.openxmlformats.org/drawingml/2006/picture" xmlns:c="http://schemas.openxmlformats.org/drawingml/2006/chart" xmlns:lc="http://schemas.openxmlformats.org/drawingml/2006/lockedCanvas" xmlns:dgm="http://schemas.openxmlformats.org/drawingml/2006/diagram" xmlns:wps="http://schemas.microsoft.com/office/word/2010/wordprocessingShape" xmlns:wpg="http://schemas.microsoft.com/office/word/2010/wordprocessingGroup" xmlns:w14="http://schemas.microsoft.com/office/word/2010/wordml" xmlns:w15="http://schemas.microsoft.com/office/word/2012/wordml">
+<w:styles xmlns:mc="http://schemas.openxmlformats.org/markup-compatibility/2006" xmlns:r="http://schemas.openxmlformats.org/officeDocument/2006/relationships" xmlns:w="http://schemas.openxmlformats.org/wordprocessingml/2006/main" xmlns:w14="http://schemas.microsoft.com/office/word/2010/wordml" mc:Ignorable="w14">
   <w:docDefaults>
     <w:rPrDefault>
       <w:rPr>
-        <w:rFonts w:ascii="Arial" w:cs="Arial" w:eastAsia="Arial" w:hAnsi="Arial"/>
+        <w:rFonts w:ascii="Arial" w:eastAsia="Arial" w:hAnsi="Arial" w:cs="Arial"/>
         <w:sz w:val="22"/>
         <w:szCs w:val="22"/>
-        <w:lang w:val="en_GB"/>
+        <w:lang w:val="el-GR" w:eastAsia="el-GR" w:bidi="ar-SA"/>
       </w:rPr>
     </w:rPrDefault>
     <w:pPrDefault>
@@ -290,20 +492,157 @@
       </w:pPr>
     </w:pPrDefault>
   </w:docDefaults>
-  <w:style w:type="paragraph" w:styleId="Normal" w:default="1">
-    <w:name w:val="normal"/>
-  </w:style>
-  <w:style w:type="table" w:styleId="TableNormal" w:default="1">
-    <w:name w:val="Table Normal"/>
+  <w:latentStyles w:defLockedState="0" w:defUIPriority="99" w:defSemiHidden="1" w:defUnhideWhenUsed="1" w:defQFormat="0" w:count="267">
+    <w:lsdException w:name="Normal" w:semiHidden="0" w:uiPriority="0" w:unhideWhenUsed="0" w:qFormat="1"/>
+    <w:lsdException w:name="heading 1" w:semiHidden="0" w:uiPriority="9" w:unhideWhenUsed="0" w:qFormat="1"/>
+    <w:lsdException w:name="heading 2" w:uiPriority="9" w:qFormat="1"/>
+    <w:lsdException w:name="heading 3" w:uiPriority="9" w:qFormat="1"/>
+    <w:lsdException w:name="heading 4" w:uiPriority="9" w:qFormat="1"/>
+    <w:lsdException w:name="heading 5" w:uiPriority="9" w:qFormat="1"/>
+    <w:lsdException w:name="heading 6" w:uiPriority="9" w:qFormat="1"/>
+    <w:lsdException w:name="heading 7" w:uiPriority="9" w:qFormat="1"/>
+    <w:lsdException w:name="heading 8" w:uiPriority="9" w:qFormat="1"/>
+    <w:lsdException w:name="heading 9" w:uiPriority="9" w:qFormat="1"/>
+    <w:lsdException w:name="toc 1" w:uiPriority="39"/>
+    <w:lsdException w:name="toc 2" w:uiPriority="39"/>
+    <w:lsdException w:name="toc 3" w:uiPriority="39"/>
+    <w:lsdException w:name="toc 4" w:uiPriority="39"/>
+    <w:lsdException w:name="toc 5" w:uiPriority="39"/>
+    <w:lsdException w:name="toc 6" w:uiPriority="39"/>
+    <w:lsdException w:name="toc 7" w:uiPriority="39"/>
+    <w:lsdException w:name="toc 8" w:uiPriority="39"/>
+    <w:lsdException w:name="toc 9" w:uiPriority="39"/>
+    <w:lsdException w:name="caption" w:uiPriority="35" w:qFormat="1"/>
+    <w:lsdException w:name="Title" w:semiHidden="0" w:uiPriority="10" w:unhideWhenUsed="0" w:qFormat="1"/>
+    <w:lsdException w:name="Default Paragraph Font" w:uiPriority="1"/>
+    <w:lsdException w:name="Subtitle" w:semiHidden="0" w:uiPriority="11" w:unhideWhenUsed="0" w:qFormat="1"/>
+    <w:lsdException w:name="Strong" w:semiHidden="0" w:uiPriority="22" w:unhideWhenUsed="0" w:qFormat="1"/>
+    <w:lsdException w:name="Emphasis" w:semiHidden="0" w:uiPriority="20" w:unhideWhenUsed="0" w:qFormat="1"/>
+    <w:lsdException w:name="Table Grid" w:semiHidden="0" w:uiPriority="59" w:unhideWhenUsed="0"/>
+    <w:lsdException w:name="Placeholder Text" w:unhideWhenUsed="0"/>
+    <w:lsdException w:name="No Spacing" w:semiHidden="0" w:uiPriority="1" w:unhideWhenUsed="0" w:qFormat="1"/>
+    <w:lsdException w:name="Light Shading" w:semiHidden="0" w:uiPriority="60" w:unhideWhenUsed="0"/>
+    <w:lsdException w:name="Light List" w:semiHidden="0" w:uiPriority="61" w:unhideWhenUsed="0"/>
+    <w:lsdException w:name="Light Grid" w:semiHidden="0" w:uiPriority="62" w:unhideWhenUsed="0"/>
+    <w:lsdException w:name="Medium Shading 1" w:semiHidden="0" w:uiPriority="63" w:unhideWhenUsed="0"/>
+    <w:lsdException w:name="Medium Shading 2" w:semiHidden="0" w:uiPriority="64" w:unhideWhenUsed="0"/>
+    <w:lsdException w:name="Medium List 1" w:semiHidden="0" w:uiPriority="65" w:unhideWhenUsed="0"/>
+    <w:lsdException w:name="Medium List 2" w:semiHidden="0" w:uiPriority="66" w:unhideWhenUsed="0"/>
+    <w:lsdException w:name="Medium Grid 1" w:semiHidden="0" w:uiPriority="67" w:unhideWhenUsed="0"/>
+    <w:lsdException w:name="Medium Grid 2" w:semiHidden="0" w:uiPriority="68" w:unhideWhenUsed="0"/>
+    <w:lsdException w:name="Medium Grid 3" w:semiHidden="0" w:uiPriority="69" w:unhideWhenUsed="0"/>
+    <w:lsdException w:name="Dark List" w:semiHidden="0" w:uiPriority="70" w:unhideWhenUsed="0"/>
+    <w:lsdException w:name="Colorful Shading" w:semiHidden="0" w:uiPriority="71" w:unhideWhenUsed="0"/>
+    <w:lsdException w:name="Colorful List" w:semiHidden="0" w:uiPriority="72" w:unhideWhenUsed="0"/>
+    <w:lsdException w:name="Colorful Grid" w:semiHidden="0" w:uiPriority="73" w:unhideWhenUsed="0"/>
+    <w:lsdException w:name="Light Shading Accent 1" w:semiHidden="0" w:uiPriority="60" w:unhideWhenUsed="0"/>
+    <w:lsdException w:name="Light List Accent 1" w:semiHidden="0" w:uiPriority="61" w:unhideWhenUsed="0"/>
+    <w:lsdException w:name="Light Grid Accent 1" w:semiHidden="0" w:uiPriority="62" w:unhideWhenUsed="0"/>
+    <w:lsdException w:name="Medium Shading 1 Accent 1" w:semiHidden="0" w:uiPriority="63" w:unhideWhenUsed="0"/>
+    <w:lsdException w:name="Medium Shading 2 Accent 1" w:semiHidden="0" w:uiPriority="64" w:unhideWhenUsed="0"/>
+    <w:lsdException w:name="Medium List 1 Accent 1" w:semiHidden="0" w:uiPriority="65" w:unhideWhenUsed="0"/>
+    <w:lsdException w:name="Revision" w:unhideWhenUsed="0"/>
+    <w:lsdException w:name="List Paragraph" w:semiHidden="0" w:uiPriority="34" w:unhideWhenUsed="0" w:qFormat="1"/>
+    <w:lsdException w:name="Quote" w:semiHidden="0" w:uiPriority="29" w:unhideWhenUsed="0" w:qFormat="1"/>
+    <w:lsdException w:name="Intense Quote" w:semiHidden="0" w:uiPriority="30" w:unhideWhenUsed="0" w:qFormat="1"/>
+    <w:lsdException w:name="Medium List 2 Accent 1" w:semiHidden="0" w:uiPriority="66" w:unhideWhenUsed="0"/>
+    <w:lsdException w:name="Medium Grid 1 Accent 1" w:semiHidden="0" w:uiPriority="67" w:unhideWhenUsed="0"/>
+    <w:lsdException w:name="Medium Grid 2 Accent 1" w:semiHidden="0" w:uiPriority="68" w:unhideWhenUsed="0"/>
+    <w:lsdException w:name="Medium Grid 3 Accent 1" w:semiHidden="0" w:uiPriority="69" w:unhideWhenUsed="0"/>
+    <w:lsdException w:name="Dark List Accent 1" w:semiHidden="0" w:uiPriority="70" w:unhideWhenUsed="0"/>
+    <w:lsdException w:name="Colorful Shading Accent 1" w:semiHidden="0" w:uiPriority="71" w:unhideWhenUsed="0"/>
+    <w:lsdException w:name="Colorful List Accent 1" w:semiHidden="0" w:uiPriority="72" w:unhideWhenUsed="0"/>
+    <w:lsdException w:name="Colorful Grid Accent 1" w:semiHidden="0" w:uiPriority="73" w:unhideWhenUsed="0"/>
+    <w:lsdException w:name="Light Shading Accent 2" w:semiHidden="0" w:uiPriority="60" w:unhideWhenUsed="0"/>
+    <w:lsdException w:name="Light List Accent 2" w:semiHidden="0" w:uiPriority="61" w:unhideWhenUsed="0"/>
+    <w:lsdException w:name="Light Grid Accent 2" w:semiHidden="0" w:uiPriority="62" w:unhideWhenUsed="0"/>
+    <w:lsdException w:name="Medium Shading 1 Accent 2" w:semiHidden="0" w:uiPriority="63" w:unhideWhenUsed="0"/>
+    <w:lsdException w:name="Medium Shading 2 Accent 2" w:semiHidden="0" w:uiPriority="64" w:unhideWhenUsed="0"/>
+    <w:lsdException w:name="Medium List 1 Accent 2" w:semiHidden="0" w:uiPriority="65" w:unhideWhenUsed="0"/>
+    <w:lsdException w:name="Medium List 2 Accent 2" w:semiHidden="0" w:uiPriority="66" w:unhideWhenUsed="0"/>
+    <w:lsdException w:name="Medium Grid 1 Accent 2" w:semiHidden="0" w:uiPriority="67" w:unhideWhenUsed="0"/>
+    <w:lsdException w:name="Medium Grid 2 Accent 2" w:semiHidden="0" w:uiPriority="68" w:unhideWhenUsed="0"/>
+    <w:lsdException w:name="Medium Grid 3 Accent 2" w:semiHidden="0" w:uiPriority="69" w:unhideWhenUsed="0"/>
+    <w:lsdException w:name="Dark List Accent 2" w:semiHidden="0" w:uiPriority="70" w:unhideWhenUsed="0"/>
+    <w:lsdException w:name="Colorful Shading Accent 2" w:semiHidden="0" w:uiPriority="71" w:unhideWhenUsed="0"/>
+    <w:lsdException w:name="Colorful List Accent 2" w:semiHidden="0" w:uiPriority="72" w:unhideWhenUsed="0"/>
+    <w:lsdException w:name="Colorful Grid Accent 2" w:semiHidden="0" w:uiPriority="73" w:unhideWhenUsed="0"/>
+    <w:lsdException w:name="Light Shading Accent 3" w:semiHidden="0" w:uiPriority="60" w:unhideWhenUsed="0"/>
+    <w:lsdException w:name="Light List Accent 3" w:semiHidden="0" w:uiPriority="61" w:unhideWhenUsed="0"/>
+    <w:lsdException w:name="Light Grid Accent 3" w:semiHidden="0" w:uiPriority="62" w:unhideWhenUsed="0"/>
+    <w:lsdException w:name="Medium Shading 1 Accent 3" w:semiHidden="0" w:uiPriority="63" w:unhideWhenUsed="0"/>
+    <w:lsdException w:name="Medium Shading 2 Accent 3" w:semiHidden="0" w:uiPriority="64" w:unhideWhenUsed="0"/>
+    <w:lsdException w:name="Medium List 1 Accent 3" w:semiHidden="0" w:uiPriority="65" w:unhideWhenUsed="0"/>
+    <w:lsdException w:name="Medium List 2 Accent 3" w:semiHidden="0" w:uiPriority="66" w:unhideWhenUsed="0"/>
+    <w:lsdException w:name="Medium Grid 1 Accent 3" w:semiHidden="0" w:uiPriority="67" w:unhideWhenUsed="0"/>
+    <w:lsdException w:name="Medium Grid 2 Accent 3" w:semiHidden="0" w:uiPriority="68" w:unhideWhenUsed="0"/>
+    <w:lsdException w:name="Medium Grid 3 Accent 3" w:semiHidden="0" w:uiPriority="69" w:unhideWhenUsed="0"/>
+    <w:lsdException w:name="Dark List Accent 3" w:semiHidden="0" w:uiPriority="70" w:unhideWhenUsed="0"/>
+    <w:lsdException w:name="Colorful Shading Accent 3" w:semiHidden="0" w:uiPriority="71" w:unhideWhenUsed="0"/>
+    <w:lsdException w:name="Colorful List Accent 3" w:semiHidden="0" w:uiPriority="72" w:unhideWhenUsed="0"/>
+    <w:lsdException w:name="Colorful Grid Accent 3" w:semiHidden="0" w:uiPriority="73" w:unhideWhenUsed="0"/>
+    <w:lsdException w:name="Light Shading Accent 4" w:semiHidden="0" w:uiPriority="60" w:unhideWhenUsed="0"/>
+    <w:lsdException w:name="Light List Accent 4" w:semiHidden="0" w:uiPriority="61" w:unhideWhenUsed="0"/>
+    <w:lsdException w:name="Light Grid Accent 4" w:semiHidden="0" w:uiPriority="62" w:unhideWhenUsed="0"/>
+    <w:lsdException w:name="Medium Shading 1 Accent 4" w:semiHidden="0" w:uiPriority="63" w:unhideWhenUsed="0"/>
+    <w:lsdException w:name="Medium Shading 2 Accent 4" w:semiHidden="0" w:uiPriority="64" w:unhideWhenUsed="0"/>
+    <w:lsdException w:name="Medium List 1 Accent 4" w:semiHidden="0" w:uiPriority="65" w:unhideWhenUsed="0"/>
+    <w:lsdException w:name="Medium List 2 Accent 4" w:semiHidden="0" w:uiPriority="66" w:unhideWhenUsed="0"/>
+    <w:lsdException w:name="Medium Grid 1 Accent 4" w:semiHidden="0" w:uiPriority="67" w:unhideWhenUsed="0"/>
+    <w:lsdException w:name="Medium Grid 2 Accent 4" w:semiHidden="0" w:uiPriority="68" w:unhideWhenUsed="0"/>
+    <w:lsdException w:name="Medium Grid 3 Accent 4" w:semiHidden="0" w:uiPriority="69" w:unhideWhenUsed="0"/>
+    <w:lsdException w:name="Dark List Accent 4" w:semiHidden="0" w:uiPriority="70" w:unhideWhenUsed="0"/>
+    <w:lsdException w:name="Colorful Shading Accent 4" w:semiHidden="0" w:uiPriority="71" w:unhideWhenUsed="0"/>
+    <w:lsdException w:name="Colorful List Accent 4" w:semiHidden="0" w:uiPriority="72" w:unhideWhenUsed="0"/>
+    <w:lsdException w:name="Colorful Grid Accent 4" w:semiHidden="0" w:uiPriority="73" w:unhideWhenUsed="0"/>
+    <w:lsdException w:name="Light Shading Accent 5" w:semiHidden="0" w:uiPriority="60" w:unhideWhenUsed="0"/>
+    <w:lsdException w:name="Light List Accent 5" w:semiHidden="0" w:uiPriority="61" w:unhideWhenUsed="0"/>
+    <w:lsdException w:name="Light Grid Accent 5" w:semiHidden="0" w:uiPriority="62" w:unhideWhenUsed="0"/>
+    <w:lsdException w:name="Medium Shading 1 Accent 5" w:semiHidden="0" w:uiPriority="63" w:unhideWhenUsed="0"/>
+    <w:lsdException w:name="Medium Shading 2 Accent 5" w:semiHidden="0" w:uiPriority="64" w:unhideWhenUsed="0"/>
+    <w:lsdException w:name="Medium List 1 Accent 5" w:semiHidden="0" w:uiPriority="65" w:unhideWhenUsed="0"/>
+    <w:lsdException w:name="Medium List 2 Accent 5" w:semiHidden="0" w:uiPriority="66" w:unhideWhenUsed="0"/>
+    <w:lsdException w:name="Medium Grid 1 Accent 5" w:semiHidden="0" w:uiPriority="67" w:unhideWhenUsed="0"/>
+    <w:lsdException w:name="Medium Grid 2 Accent 5" w:semiHidden="0" w:uiPriority="68" w:unhideWhenUsed="0"/>
+    <w:lsdException w:name="Medium Grid 3 Accent 5" w:semiHidden="0" w:uiPriority="69" w:unhideWhenUsed="0"/>
+    <w:lsdException w:name="Dark List Accent 5" w:semiHidden="0" w:uiPriority="70" w:unhideWhenUsed="0"/>
+    <w:lsdException w:name="Colorful Shading Accent 5" w:semiHidden="0" w:uiPriority="71" w:unhideWhenUsed="0"/>
+    <w:lsdException w:name="Colorful List Accent 5" w:semiHidden="0" w:uiPriority="72" w:unhideWhenUsed="0"/>
+    <w:lsdException w:name="Colorful Grid Accent 5" w:semiHidden="0" w:uiPriority="73" w:unhideWhenUsed="0"/>
+    <w:lsdException w:name="Light Shading Accent 6" w:semiHidden="0" w:uiPriority="60" w:unhideWhenUsed="0"/>
+    <w:lsdException w:name="Light List Accent 6" w:semiHidden="0" w:uiPriority="61" w:unhideWhenUsed="0"/>
+    <w:lsdException w:name="Light Grid Accent 6" w:semiHidden="0" w:uiPriority="62" w:unhideWhenUsed="0"/>
+    <w:lsdException w:name="Medium Shading 1 Accent 6" w:semiHidden="0" w:uiPriority="63" w:unhideWhenUsed="0"/>
+    <w:lsdException w:name="Medium Shading 2 Accent 6" w:semiHidden="0" w:uiPriority="64" w:unhideWhenUsed="0"/>
+    <w:lsdException w:name="Medium List 1 Accent 6" w:semiHidden="0" w:uiPriority="65" w:unhideWhenUsed="0"/>
+    <w:lsdException w:name="Medium List 2 Accent 6" w:semiHidden="0" w:uiPriority="66" w:unhideWhenUsed="0"/>
+    <w:lsdException w:name="Medium Grid 1 Accent 6" w:semiHidden="0" w:uiPriority="67" w:unhideWhenUsed="0"/>
+    <w:lsdException w:name="Medium Grid 2 Accent 6" w:semiHidden="0" w:uiPriority="68" w:unhideWhenUsed="0"/>
+    <w:lsdException w:name="Medium Grid 3 Accent 6" w:semiHidden="0" w:uiPriority="69" w:unhideWhenUsed="0"/>
+    <w:lsdException w:name="Dark List Accent 6" w:semiHidden="0" w:uiPriority="70" w:unhideWhenUsed="0"/>
+    <w:lsdException w:name="Colorful Shading Accent 6" w:semiHidden="0" w:uiPriority="71" w:unhideWhenUsed="0"/>
+    <w:lsdException w:name="Colorful List Accent 6" w:semiHidden="0" w:uiPriority="72" w:unhideWhenUsed="0"/>
+    <w:lsdException w:name="Colorful Grid Accent 6" w:semiHidden="0" w:uiPriority="73" w:unhideWhenUsed="0"/>
+    <w:lsdException w:name="Subtle Emphasis" w:semiHidden="0" w:uiPriority="19" w:unhideWhenUsed="0" w:qFormat="1"/>
+    <w:lsdException w:name="Intense Emphasis" w:semiHidden="0" w:uiPriority="21" w:unhideWhenUsed="0" w:qFormat="1"/>
+    <w:lsdException w:name="Subtle Reference" w:semiHidden="0" w:uiPriority="31" w:unhideWhenUsed="0" w:qFormat="1"/>
+    <w:lsdException w:name="Intense Reference" w:semiHidden="0" w:uiPriority="32" w:unhideWhenUsed="0" w:qFormat="1"/>
+    <w:lsdException w:name="Book Title" w:semiHidden="0" w:uiPriority="33" w:unhideWhenUsed="0" w:qFormat="1"/>
+    <w:lsdException w:name="Bibliography" w:uiPriority="37"/>
+    <w:lsdException w:name="TOC Heading" w:uiPriority="39" w:qFormat="1"/>
+  </w:latentStyles>
+  <w:style w:type="paragraph" w:default="1" w:styleId="Normal">
+    <w:name w:val="Normal"/>
   </w:style>
   <w:style w:type="paragraph" w:styleId="Heading1">
     <w:name w:val="heading 1"/>
     <w:basedOn w:val="Normal"/>
     <w:next w:val="Normal"/>
     <w:pPr>
-      <w:keepNext w:val="1"/>
-      <w:keepLines w:val="1"/>
-      <w:spacing w:after="120" w:before="400" w:lineRule="auto"/>
+      <w:keepNext/>
+      <w:keepLines/>
+      <w:spacing w:before="400" w:after="120"/>
+      <w:outlineLvl w:val="0"/>
     </w:pPr>
     <w:rPr>
       <w:sz w:val="40"/>
@@ -315,12 +654,12 @@
     <w:basedOn w:val="Normal"/>
     <w:next w:val="Normal"/>
     <w:pPr>
-      <w:keepNext w:val="1"/>
-      <w:keepLines w:val="1"/>
-      <w:spacing w:after="120" w:before="360" w:lineRule="auto"/>
-    </w:pPr>
-    <w:rPr>
-      <w:b w:val="0"/>
+      <w:keepNext/>
+      <w:keepLines/>
+      <w:spacing w:before="360" w:after="120"/>
+      <w:outlineLvl w:val="1"/>
+    </w:pPr>
+    <w:rPr>
       <w:sz w:val="32"/>
       <w:szCs w:val="32"/>
     </w:rPr>
@@ -330,12 +669,12 @@
     <w:basedOn w:val="Normal"/>
     <w:next w:val="Normal"/>
     <w:pPr>
-      <w:keepNext w:val="1"/>
-      <w:keepLines w:val="1"/>
-      <w:spacing w:after="80" w:before="320" w:lineRule="auto"/>
-    </w:pPr>
-    <w:rPr>
-      <w:b w:val="0"/>
+      <w:keepNext/>
+      <w:keepLines/>
+      <w:spacing w:before="320" w:after="80"/>
+      <w:outlineLvl w:val="2"/>
+    </w:pPr>
+    <w:rPr>
       <w:color w:val="434343"/>
       <w:sz w:val="28"/>
       <w:szCs w:val="28"/>
@@ -346,9 +685,10 @@
     <w:basedOn w:val="Normal"/>
     <w:next w:val="Normal"/>
     <w:pPr>
-      <w:keepNext w:val="1"/>
-      <w:keepLines w:val="1"/>
-      <w:spacing w:after="80" w:before="280" w:lineRule="auto"/>
+      <w:keepNext/>
+      <w:keepLines/>
+      <w:spacing w:before="280" w:after="80"/>
+      <w:outlineLvl w:val="3"/>
     </w:pPr>
     <w:rPr>
       <w:color w:val="666666"/>
@@ -361,14 +701,13 @@
     <w:basedOn w:val="Normal"/>
     <w:next w:val="Normal"/>
     <w:pPr>
-      <w:keepNext w:val="1"/>
-      <w:keepLines w:val="1"/>
-      <w:spacing w:after="80" w:before="240" w:lineRule="auto"/>
+      <w:keepNext/>
+      <w:keepLines/>
+      <w:spacing w:before="240" w:after="80"/>
+      <w:outlineLvl w:val="4"/>
     </w:pPr>
     <w:rPr>
       <w:color w:val="666666"/>
-      <w:sz w:val="22"/>
-      <w:szCs w:val="22"/>
     </w:rPr>
   </w:style>
   <w:style w:type="paragraph" w:styleId="Heading6">
@@ -376,25 +715,51 @@
     <w:basedOn w:val="Normal"/>
     <w:next w:val="Normal"/>
     <w:pPr>
-      <w:keepNext w:val="1"/>
-      <w:keepLines w:val="1"/>
-      <w:spacing w:after="80" w:before="240" w:lineRule="auto"/>
-    </w:pPr>
-    <w:rPr>
-      <w:i w:val="1"/>
+      <w:keepNext/>
+      <w:keepLines/>
+      <w:spacing w:before="240" w:after="80"/>
+      <w:outlineLvl w:val="5"/>
+    </w:pPr>
+    <w:rPr>
+      <w:i/>
       <w:color w:val="666666"/>
-      <w:sz w:val="22"/>
-      <w:szCs w:val="22"/>
-    </w:rPr>
+    </w:rPr>
+  </w:style>
+  <w:style w:type="character" w:default="1" w:styleId="DefaultParagraphFont">
+    <w:name w:val="Default Paragraph Font"/>
+    <w:uiPriority w:val="1"/>
+    <w:semiHidden/>
+    <w:unhideWhenUsed/>
+  </w:style>
+  <w:style w:type="table" w:default="1" w:styleId="TableNormal">
+    <w:name w:val="Normal Table"/>
+    <w:uiPriority w:val="99"/>
+    <w:semiHidden/>
+    <w:unhideWhenUsed/>
+    <w:tblPr>
+      <w:tblInd w:w="0" w:type="dxa"/>
+      <w:tblCellMar>
+        <w:top w:w="0" w:type="dxa"/>
+        <w:left w:w="108" w:type="dxa"/>
+        <w:bottom w:w="0" w:type="dxa"/>
+        <w:right w:w="108" w:type="dxa"/>
+      </w:tblCellMar>
+    </w:tblPr>
+  </w:style>
+  <w:style w:type="numbering" w:default="1" w:styleId="NoList">
+    <w:name w:val="No List"/>
+    <w:uiPriority w:val="99"/>
+    <w:semiHidden/>
+    <w:unhideWhenUsed/>
   </w:style>
   <w:style w:type="paragraph" w:styleId="Title">
     <w:name w:val="Title"/>
     <w:basedOn w:val="Normal"/>
     <w:next w:val="Normal"/>
     <w:pPr>
-      <w:keepNext w:val="1"/>
-      <w:keepLines w:val="1"/>
-      <w:spacing w:after="60" w:before="0" w:lineRule="auto"/>
+      <w:keepNext/>
+      <w:keepLines/>
+      <w:spacing w:after="60"/>
     </w:pPr>
     <w:rPr>
       <w:sz w:val="52"/>
@@ -406,16 +771,383 @@
     <w:basedOn w:val="Normal"/>
     <w:next w:val="Normal"/>
     <w:pPr>
-      <w:keepNext w:val="1"/>
-      <w:keepLines w:val="1"/>
-      <w:spacing w:after="320" w:before="0" w:lineRule="auto"/>
-    </w:pPr>
-    <w:rPr>
-      <w:rFonts w:ascii="Arial" w:cs="Arial" w:eastAsia="Arial" w:hAnsi="Arial"/>
-      <w:i w:val="0"/>
+      <w:keepNext/>
+      <w:keepLines/>
+      <w:spacing w:after="320"/>
+    </w:pPr>
+    <w:rPr>
       <w:color w:val="666666"/>
       <w:sz w:val="30"/>
       <w:szCs w:val="30"/>
+    </w:rPr>
+  </w:style>
+  <w:style w:type="paragraph" w:styleId="BalloonText">
+    <w:name w:val="Balloon Text"/>
+    <w:basedOn w:val="Normal"/>
+    <w:link w:val="BalloonTextChar"/>
+    <w:uiPriority w:val="99"/>
+    <w:semiHidden/>
+    <w:unhideWhenUsed/>
+    <w:rsid w:val="00104FDF"/>
+    <w:pPr>
+      <w:spacing w:line="240" w:lineRule="auto"/>
+    </w:pPr>
+    <w:rPr>
+      <w:rFonts w:ascii="Tahoma" w:hAnsi="Tahoma" w:cs="Tahoma"/>
+      <w:sz w:val="16"/>
+      <w:szCs w:val="16"/>
+    </w:rPr>
+  </w:style>
+  <w:style w:type="character" w:customStyle="1" w:styleId="BalloonTextChar">
+    <w:name w:val="Balloon Text Char"/>
+    <w:basedOn w:val="DefaultParagraphFont"/>
+    <w:link w:val="BalloonText"/>
+    <w:uiPriority w:val="99"/>
+    <w:semiHidden/>
+    <w:rsid w:val="00104FDF"/>
+    <w:rPr>
+      <w:rFonts w:ascii="Tahoma" w:hAnsi="Tahoma" w:cs="Tahoma"/>
+      <w:sz w:val="16"/>
+      <w:szCs w:val="16"/>
+    </w:rPr>
+  </w:style>
+</w:styles>
+</file>
+
+<file path=word/stylesWithEffects.xml><?xml version="1.0" encoding="utf-8"?>
+<w:styles xmlns:wpc="http://schemas.microsoft.com/office/word/2010/wordprocessingCanvas" xmlns:mc="http://schemas.openxmlformats.org/markup-compatibility/2006" xmlns:o="urn:schemas-microsoft-com:office:office" xmlns:r="http://schemas.openxmlformats.org/officeDocument/2006/relationships" xmlns:m="http://schemas.openxmlformats.org/officeDocument/2006/math" xmlns:v="urn:schemas-microsoft-com:vml" xmlns:wp14="http://schemas.microsoft.com/office/word/2010/wordprocessingDrawing" xmlns:wp="http://schemas.openxmlformats.org/drawingml/2006/wordprocessingDrawing" xmlns:w10="urn:schemas-microsoft-com:office:word" xmlns:w="http://schemas.openxmlformats.org/wordprocessingml/2006/main" xmlns:w14="http://schemas.microsoft.com/office/word/2010/wordml" xmlns:wpg="http://schemas.microsoft.com/office/word/2010/wordprocessingGroup" xmlns:wpi="http://schemas.microsoft.com/office/word/2010/wordprocessingInk" xmlns:wne="http://schemas.microsoft.com/office/word/2006/wordml" xmlns:wps="http://schemas.microsoft.com/office/word/2010/wordprocessingShape" mc:Ignorable="w14 wp14">
+  <w:docDefaults>
+    <w:rPrDefault>
+      <w:rPr>
+        <w:rFonts w:ascii="Arial" w:eastAsia="Arial" w:hAnsi="Arial" w:cs="Arial"/>
+        <w:sz w:val="22"/>
+        <w:szCs w:val="22"/>
+        <w:lang w:val="el-GR" w:eastAsia="el-GR" w:bidi="ar-SA"/>
+      </w:rPr>
+    </w:rPrDefault>
+    <w:pPrDefault>
+      <w:pPr>
+        <w:spacing w:line="276" w:lineRule="auto"/>
+      </w:pPr>
+    </w:pPrDefault>
+  </w:docDefaults>
+  <w:latentStyles w:defLockedState="0" w:defUIPriority="99" w:defSemiHidden="1" w:defUnhideWhenUsed="1" w:defQFormat="0" w:count="267">
+    <w:lsdException w:name="Normal" w:semiHidden="0" w:uiPriority="0" w:unhideWhenUsed="0" w:qFormat="1"/>
+    <w:lsdException w:name="heading 1" w:semiHidden="0" w:uiPriority="9" w:unhideWhenUsed="0" w:qFormat="1"/>
+    <w:lsdException w:name="heading 2" w:uiPriority="9" w:qFormat="1"/>
+    <w:lsdException w:name="heading 3" w:uiPriority="9" w:qFormat="1"/>
+    <w:lsdException w:name="heading 4" w:uiPriority="9" w:qFormat="1"/>
+    <w:lsdException w:name="heading 5" w:uiPriority="9" w:qFormat="1"/>
+    <w:lsdException w:name="heading 6" w:uiPriority="9" w:qFormat="1"/>
+    <w:lsdException w:name="heading 7" w:uiPriority="9" w:qFormat="1"/>
+    <w:lsdException w:name="heading 8" w:uiPriority="9" w:qFormat="1"/>
+    <w:lsdException w:name="heading 9" w:uiPriority="9" w:qFormat="1"/>
+    <w:lsdException w:name="toc 1" w:uiPriority="39"/>
+    <w:lsdException w:name="toc 2" w:uiPriority="39"/>
+    <w:lsdException w:name="toc 3" w:uiPriority="39"/>
+    <w:lsdException w:name="toc 4" w:uiPriority="39"/>
+    <w:lsdException w:name="toc 5" w:uiPriority="39"/>
+    <w:lsdException w:name="toc 6" w:uiPriority="39"/>
+    <w:lsdException w:name="toc 7" w:uiPriority="39"/>
+    <w:lsdException w:name="toc 8" w:uiPriority="39"/>
+    <w:lsdException w:name="toc 9" w:uiPriority="39"/>
+    <w:lsdException w:name="caption" w:uiPriority="35" w:qFormat="1"/>
+    <w:lsdException w:name="Title" w:semiHidden="0" w:uiPriority="10" w:unhideWhenUsed="0" w:qFormat="1"/>
+    <w:lsdException w:name="Default Paragraph Font" w:uiPriority="1"/>
+    <w:lsdException w:name="Subtitle" w:semiHidden="0" w:uiPriority="11" w:unhideWhenUsed="0" w:qFormat="1"/>
+    <w:lsdException w:name="Strong" w:semiHidden="0" w:uiPriority="22" w:unhideWhenUsed="0" w:qFormat="1"/>
+    <w:lsdException w:name="Emphasis" w:semiHidden="0" w:uiPriority="20" w:unhideWhenUsed="0" w:qFormat="1"/>
+    <w:lsdException w:name="Table Grid" w:semiHidden="0" w:uiPriority="59" w:unhideWhenUsed="0"/>
+    <w:lsdException w:name="Placeholder Text" w:unhideWhenUsed="0"/>
+    <w:lsdException w:name="No Spacing" w:semiHidden="0" w:uiPriority="1" w:unhideWhenUsed="0" w:qFormat="1"/>
+    <w:lsdException w:name="Light Shading" w:semiHidden="0" w:uiPriority="60" w:unhideWhenUsed="0"/>
+    <w:lsdException w:name="Light List" w:semiHidden="0" w:uiPriority="61" w:unhideWhenUsed="0"/>
+    <w:lsdException w:name="Light Grid" w:semiHidden="0" w:uiPriority="62" w:unhideWhenUsed="0"/>
+    <w:lsdException w:name="Medium Shading 1" w:semiHidden="0" w:uiPriority="63" w:unhideWhenUsed="0"/>
+    <w:lsdException w:name="Medium Shading 2" w:semiHidden="0" w:uiPriority="64" w:unhideWhenUsed="0"/>
+    <w:lsdException w:name="Medium List 1" w:semiHidden="0" w:uiPriority="65" w:unhideWhenUsed="0"/>
+    <w:lsdException w:name="Medium List 2" w:semiHidden="0" w:uiPriority="66" w:unhideWhenUsed="0"/>
+    <w:lsdException w:name="Medium Grid 1" w:semiHidden="0" w:uiPriority="67" w:unhideWhenUsed="0"/>
+    <w:lsdException w:name="Medium Grid 2" w:semiHidden="0" w:uiPriority="68" w:unhideWhenUsed="0"/>
+    <w:lsdException w:name="Medium Grid 3" w:semiHidden="0" w:uiPriority="69" w:unhideWhenUsed="0"/>
+    <w:lsdException w:name="Dark List" w:semiHidden="0" w:uiPriority="70" w:unhideWhenUsed="0"/>
+    <w:lsdException w:name="Colorful Shading" w:semiHidden="0" w:uiPriority="71" w:unhideWhenUsed="0"/>
+    <w:lsdException w:name="Colorful List" w:semiHidden="0" w:uiPriority="72" w:unhideWhenUsed="0"/>
+    <w:lsdException w:name="Colorful Grid" w:semiHidden="0" w:uiPriority="73" w:unhideWhenUsed="0"/>
+    <w:lsdException w:name="Light Shading Accent 1" w:semiHidden="0" w:uiPriority="60" w:unhideWhenUsed="0"/>
+    <w:lsdException w:name="Light List Accent 1" w:semiHidden="0" w:uiPriority="61" w:unhideWhenUsed="0"/>
+    <w:lsdException w:name="Light Grid Accent 1" w:semiHidden="0" w:uiPriority="62" w:unhideWhenUsed="0"/>
+    <w:lsdException w:name="Medium Shading 1 Accent 1" w:semiHidden="0" w:uiPriority="63" w:unhideWhenUsed="0"/>
+    <w:lsdException w:name="Medium Shading 2 Accent 1" w:semiHidden="0" w:uiPriority="64" w:unhideWhenUsed="0"/>
+    <w:lsdException w:name="Medium List 1 Accent 1" w:semiHidden="0" w:uiPriority="65" w:unhideWhenUsed="0"/>
+    <w:lsdException w:name="Revision" w:unhideWhenUsed="0"/>
+    <w:lsdException w:name="List Paragraph" w:semiHidden="0" w:uiPriority="34" w:unhideWhenUsed="0" w:qFormat="1"/>
+    <w:lsdException w:name="Quote" w:semiHidden="0" w:uiPriority="29" w:unhideWhenUsed="0" w:qFormat="1"/>
+    <w:lsdException w:name="Intense Quote" w:semiHidden="0" w:uiPriority="30" w:unhideWhenUsed="0" w:qFormat="1"/>
+    <w:lsdException w:name="Medium List 2 Accent 1" w:semiHidden="0" w:uiPriority="66" w:unhideWhenUsed="0"/>
+    <w:lsdException w:name="Medium Grid 1 Accent 1" w:semiHidden="0" w:uiPriority="67" w:unhideWhenUsed="0"/>
+    <w:lsdException w:name="Medium Grid 2 Accent 1" w:semiHidden="0" w:uiPriority="68" w:unhideWhenUsed="0"/>
+    <w:lsdException w:name="Medium Grid 3 Accent 1" w:semiHidden="0" w:uiPriority="69" w:unhideWhenUsed="0"/>
+    <w:lsdException w:name="Dark List Accent 1" w:semiHidden="0" w:uiPriority="70" w:unhideWhenUsed="0"/>
+    <w:lsdException w:name="Colorful Shading Accent 1" w:semiHidden="0" w:uiPriority="71" w:unhideWhenUsed="0"/>
+    <w:lsdException w:name="Colorful List Accent 1" w:semiHidden="0" w:uiPriority="72" w:unhideWhenUsed="0"/>
+    <w:lsdException w:name="Colorful Grid Accent 1" w:semiHidden="0" w:uiPriority="73" w:unhideWhenUsed="0"/>
+    <w:lsdException w:name="Light Shading Accent 2" w:semiHidden="0" w:uiPriority="60" w:unhideWhenUsed="0"/>
+    <w:lsdException w:name="Light List Accent 2" w:semiHidden="0" w:uiPriority="61" w:unhideWhenUsed="0"/>
+    <w:lsdException w:name="Light Grid Accent 2" w:semiHidden="0" w:uiPriority="62" w:unhideWhenUsed="0"/>
+    <w:lsdException w:name="Medium Shading 1 Accent 2" w:semiHidden="0" w:uiPriority="63" w:unhideWhenUsed="0"/>
+    <w:lsdException w:name="Medium Shading 2 Accent 2" w:semiHidden="0" w:uiPriority="64" w:unhideWhenUsed="0"/>
+    <w:lsdException w:name="Medium List 1 Accent 2" w:semiHidden="0" w:uiPriority="65" w:unhideWhenUsed="0"/>
+    <w:lsdException w:name="Medium List 2 Accent 2" w:semiHidden="0" w:uiPriority="66" w:unhideWhenUsed="0"/>
+    <w:lsdException w:name="Medium Grid 1 Accent 2" w:semiHidden="0" w:uiPriority="67" w:unhideWhenUsed="0"/>
+    <w:lsdException w:name="Medium Grid 2 Accent 2" w:semiHidden="0" w:uiPriority="68" w:unhideWhenUsed="0"/>
+    <w:lsdException w:name="Medium Grid 3 Accent 2" w:semiHidden="0" w:uiPriority="69" w:unhideWhenUsed="0"/>
+    <w:lsdException w:name="Dark List Accent 2" w:semiHidden="0" w:uiPriority="70" w:unhideWhenUsed="0"/>
+    <w:lsdException w:name="Colorful Shading Accent 2" w:semiHidden="0" w:uiPriority="71" w:unhideWhenUsed="0"/>
+    <w:lsdException w:name="Colorful List Accent 2" w:semiHidden="0" w:uiPriority="72" w:unhideWhenUsed="0"/>
+    <w:lsdException w:name="Colorful Grid Accent 2" w:semiHidden="0" w:uiPriority="73" w:unhideWhenUsed="0"/>
+    <w:lsdException w:name="Light Shading Accent 3" w:semiHidden="0" w:uiPriority="60" w:unhideWhenUsed="0"/>
+    <w:lsdException w:name="Light List Accent 3" w:semiHidden="0" w:uiPriority="61" w:unhideWhenUsed="0"/>
+    <w:lsdException w:name="Light Grid Accent 3" w:semiHidden="0" w:uiPriority="62" w:unhideWhenUsed="0"/>
+    <w:lsdException w:name="Medium Shading 1 Accent 3" w:semiHidden="0" w:uiPriority="63" w:unhideWhenUsed="0"/>
+    <w:lsdException w:name="Medium Shading 2 Accent 3" w:semiHidden="0" w:uiPriority="64" w:unhideWhenUsed="0"/>
+    <w:lsdException w:name="Medium List 1 Accent 3" w:semiHidden="0" w:uiPriority="65" w:unhideWhenUsed="0"/>
+    <w:lsdException w:name="Medium List 2 Accent 3" w:semiHidden="0" w:uiPriority="66" w:unhideWhenUsed="0"/>
+    <w:lsdException w:name="Medium Grid 1 Accent 3" w:semiHidden="0" w:uiPriority="67" w:unhideWhenUsed="0"/>
+    <w:lsdException w:name="Medium Grid 2 Accent 3" w:semiHidden="0" w:uiPriority="68" w:unhideWhenUsed="0"/>
+    <w:lsdException w:name="Medium Grid 3 Accent 3" w:semiHidden="0" w:uiPriority="69" w:unhideWhenUsed="0"/>
+    <w:lsdException w:name="Dark List Accent 3" w:semiHidden="0" w:uiPriority="70" w:unhideWhenUsed="0"/>
+    <w:lsdException w:name="Colorful Shading Accent 3" w:semiHidden="0" w:uiPriority="71" w:unhideWhenUsed="0"/>
+    <w:lsdException w:name="Colorful List Accent 3" w:semiHidden="0" w:uiPriority="72" w:unhideWhenUsed="0"/>
+    <w:lsdException w:name="Colorful Grid Accent 3" w:semiHidden="0" w:uiPriority="73" w:unhideWhenUsed="0"/>
+    <w:lsdException w:name="Light Shading Accent 4" w:semiHidden="0" w:uiPriority="60" w:unhideWhenUsed="0"/>
+    <w:lsdException w:name="Light List Accent 4" w:semiHidden="0" w:uiPriority="61" w:unhideWhenUsed="0"/>
+    <w:lsdException w:name="Light Grid Accent 4" w:semiHidden="0" w:uiPriority="62" w:unhideWhenUsed="0"/>
+    <w:lsdException w:name="Medium Shading 1 Accent 4" w:semiHidden="0" w:uiPriority="63" w:unhideWhenUsed="0"/>
+    <w:lsdException w:name="Medium Shading 2 Accent 4" w:semiHidden="0" w:uiPriority="64" w:unhideWhenUsed="0"/>
+    <w:lsdException w:name="Medium List 1 Accent 4" w:semiHidden="0" w:uiPriority="65" w:unhideWhenUsed="0"/>
+    <w:lsdException w:name="Medium List 2 Accent 4" w:semiHidden="0" w:uiPriority="66" w:unhideWhenUsed="0"/>
+    <w:lsdException w:name="Medium Grid 1 Accent 4" w:semiHidden="0" w:uiPriority="67" w:unhideWhenUsed="0"/>
+    <w:lsdException w:name="Medium Grid 2 Accent 4" w:semiHidden="0" w:uiPriority="68" w:unhideWhenUsed="0"/>
+    <w:lsdException w:name="Medium Grid 3 Accent 4" w:semiHidden="0" w:uiPriority="69" w:unhideWhenUsed="0"/>
+    <w:lsdException w:name="Dark List Accent 4" w:semiHidden="0" w:uiPriority="70" w:unhideWhenUsed="0"/>
+    <w:lsdException w:name="Colorful Shading Accent 4" w:semiHidden="0" w:uiPriority="71" w:unhideWhenUsed="0"/>
+    <w:lsdException w:name="Colorful List Accent 4" w:semiHidden="0" w:uiPriority="72" w:unhideWhenUsed="0"/>
+    <w:lsdException w:name="Colorful Grid Accent 4" w:semiHidden="0" w:uiPriority="73" w:unhideWhenUsed="0"/>
+    <w:lsdException w:name="Light Shading Accent 5" w:semiHidden="0" w:uiPriority="60" w:unhideWhenUsed="0"/>
+    <w:lsdException w:name="Light List Accent 5" w:semiHidden="0" w:uiPriority="61" w:unhideWhenUsed="0"/>
+    <w:lsdException w:name="Light Grid Accent 5" w:semiHidden="0" w:uiPriority="62" w:unhideWhenUsed="0"/>
+    <w:lsdException w:name="Medium Shading 1 Accent 5" w:semiHidden="0" w:uiPriority="63" w:unhideWhenUsed="0"/>
+    <w:lsdException w:name="Medium Shading 2 Accent 5" w:semiHidden="0" w:uiPriority="64" w:unhideWhenUsed="0"/>
+    <w:lsdException w:name="Medium List 1 Accent 5" w:semiHidden="0" w:uiPriority="65" w:unhideWhenUsed="0"/>
+    <w:lsdException w:name="Medium List 2 Accent 5" w:semiHidden="0" w:uiPriority="66" w:unhideWhenUsed="0"/>
+    <w:lsdException w:name="Medium Grid 1 Accent 5" w:semiHidden="0" w:uiPriority="67" w:unhideWhenUsed="0"/>
+    <w:lsdException w:name="Medium Grid 2 Accent 5" w:semiHidden="0" w:uiPriority="68" w:unhideWhenUsed="0"/>
+    <w:lsdException w:name="Medium Grid 3 Accent 5" w:semiHidden="0" w:uiPriority="69" w:unhideWhenUsed="0"/>
+    <w:lsdException w:name="Dark List Accent 5" w:semiHidden="0" w:uiPriority="70" w:unhideWhenUsed="0"/>
+    <w:lsdException w:name="Colorful Shading Accent 5" w:semiHidden="0" w:uiPriority="71" w:unhideWhenUsed="0"/>
+    <w:lsdException w:name="Colorful List Accent 5" w:semiHidden="0" w:uiPriority="72" w:unhideWhenUsed="0"/>
+    <w:lsdException w:name="Colorful Grid Accent 5" w:semiHidden="0" w:uiPriority="73" w:unhideWhenUsed="0"/>
+    <w:lsdException w:name="Light Shading Accent 6" w:semiHidden="0" w:uiPriority="60" w:unhideWhenUsed="0"/>
+    <w:lsdException w:name="Light List Accent 6" w:semiHidden="0" w:uiPriority="61" w:unhideWhenUsed="0"/>
+    <w:lsdException w:name="Light Grid Accent 6" w:semiHidden="0" w:uiPriority="62" w:unhideWhenUsed="0"/>
+    <w:lsdException w:name="Medium Shading 1 Accent 6" w:semiHidden="0" w:uiPriority="63" w:unhideWhenUsed="0"/>
+    <w:lsdException w:name="Medium Shading 2 Accent 6" w:semiHidden="0" w:uiPriority="64" w:unhideWhenUsed="0"/>
+    <w:lsdException w:name="Medium List 1 Accent 6" w:semiHidden="0" w:uiPriority="65" w:unhideWhenUsed="0"/>
+    <w:lsdException w:name="Medium List 2 Accent 6" w:semiHidden="0" w:uiPriority="66" w:unhideWhenUsed="0"/>
+    <w:lsdException w:name="Medium Grid 1 Accent 6" w:semiHidden="0" w:uiPriority="67" w:unhideWhenUsed="0"/>
+    <w:lsdException w:name="Medium Grid 2 Accent 6" w:semiHidden="0" w:uiPriority="68" w:unhideWhenUsed="0"/>
+    <w:lsdException w:name="Medium Grid 3 Accent 6" w:semiHidden="0" w:uiPriority="69" w:unhideWhenUsed="0"/>
+    <w:lsdException w:name="Dark List Accent 6" w:semiHidden="0" w:uiPriority="70" w:unhideWhenUsed="0"/>
+    <w:lsdException w:name="Colorful Shading Accent 6" w:semiHidden="0" w:uiPriority="71" w:unhideWhenUsed="0"/>
+    <w:lsdException w:name="Colorful List Accent 6" w:semiHidden="0" w:uiPriority="72" w:unhideWhenUsed="0"/>
+    <w:lsdException w:name="Colorful Grid Accent 6" w:semiHidden="0" w:uiPriority="73" w:unhideWhenUsed="0"/>
+    <w:lsdException w:name="Subtle Emphasis" w:semiHidden="0" w:uiPriority="19" w:unhideWhenUsed="0" w:qFormat="1"/>
+    <w:lsdException w:name="Intense Emphasis" w:semiHidden="0" w:uiPriority="21" w:unhideWhenUsed="0" w:qFormat="1"/>
+    <w:lsdException w:name="Subtle Reference" w:semiHidden="0" w:uiPriority="31" w:unhideWhenUsed="0" w:qFormat="1"/>
+    <w:lsdException w:name="Intense Reference" w:semiHidden="0" w:uiPriority="32" w:unhideWhenUsed="0" w:qFormat="1"/>
+    <w:lsdException w:name="Book Title" w:semiHidden="0" w:uiPriority="33" w:unhideWhenUsed="0" w:qFormat="1"/>
+    <w:lsdException w:name="Bibliography" w:uiPriority="37"/>
+    <w:lsdException w:name="TOC Heading" w:uiPriority="39" w:qFormat="1"/>
+  </w:latentStyles>
+  <w:style w:type="paragraph" w:default="1" w:styleId="Normal">
+    <w:name w:val="Normal"/>
+  </w:style>
+  <w:style w:type="paragraph" w:styleId="Heading1">
+    <w:name w:val="heading 1"/>
+    <w:basedOn w:val="Normal"/>
+    <w:next w:val="Normal"/>
+    <w:pPr>
+      <w:keepNext/>
+      <w:keepLines/>
+      <w:spacing w:before="400" w:after="120"/>
+      <w:outlineLvl w:val="0"/>
+    </w:pPr>
+    <w:rPr>
+      <w:sz w:val="40"/>
+      <w:szCs w:val="40"/>
+    </w:rPr>
+  </w:style>
+  <w:style w:type="paragraph" w:styleId="Heading2">
+    <w:name w:val="heading 2"/>
+    <w:basedOn w:val="Normal"/>
+    <w:next w:val="Normal"/>
+    <w:pPr>
+      <w:keepNext/>
+      <w:keepLines/>
+      <w:spacing w:before="360" w:after="120"/>
+      <w:outlineLvl w:val="1"/>
+    </w:pPr>
+    <w:rPr>
+      <w:sz w:val="32"/>
+      <w:szCs w:val="32"/>
+    </w:rPr>
+  </w:style>
+  <w:style w:type="paragraph" w:styleId="Heading3">
+    <w:name w:val="heading 3"/>
+    <w:basedOn w:val="Normal"/>
+    <w:next w:val="Normal"/>
+    <w:pPr>
+      <w:keepNext/>
+      <w:keepLines/>
+      <w:spacing w:before="320" w:after="80"/>
+      <w:outlineLvl w:val="2"/>
+    </w:pPr>
+    <w:rPr>
+      <w:color w:val="434343"/>
+      <w:sz w:val="28"/>
+      <w:szCs w:val="28"/>
+    </w:rPr>
+  </w:style>
+  <w:style w:type="paragraph" w:styleId="Heading4">
+    <w:name w:val="heading 4"/>
+    <w:basedOn w:val="Normal"/>
+    <w:next w:val="Normal"/>
+    <w:pPr>
+      <w:keepNext/>
+      <w:keepLines/>
+      <w:spacing w:before="280" w:after="80"/>
+      <w:outlineLvl w:val="3"/>
+    </w:pPr>
+    <w:rPr>
+      <w:color w:val="666666"/>
+      <w:sz w:val="24"/>
+      <w:szCs w:val="24"/>
+    </w:rPr>
+  </w:style>
+  <w:style w:type="paragraph" w:styleId="Heading5">
+    <w:name w:val="heading 5"/>
+    <w:basedOn w:val="Normal"/>
+    <w:next w:val="Normal"/>
+    <w:pPr>
+      <w:keepNext/>
+      <w:keepLines/>
+      <w:spacing w:before="240" w:after="80"/>
+      <w:outlineLvl w:val="4"/>
+    </w:pPr>
+    <w:rPr>
+      <w:color w:val="666666"/>
+    </w:rPr>
+  </w:style>
+  <w:style w:type="paragraph" w:styleId="Heading6">
+    <w:name w:val="heading 6"/>
+    <w:basedOn w:val="Normal"/>
+    <w:next w:val="Normal"/>
+    <w:pPr>
+      <w:keepNext/>
+      <w:keepLines/>
+      <w:spacing w:before="240" w:after="80"/>
+      <w:outlineLvl w:val="5"/>
+    </w:pPr>
+    <w:rPr>
+      <w:i/>
+      <w:color w:val="666666"/>
+    </w:rPr>
+  </w:style>
+  <w:style w:type="character" w:default="1" w:styleId="DefaultParagraphFont">
+    <w:name w:val="Default Paragraph Font"/>
+    <w:uiPriority w:val="1"/>
+    <w:semiHidden/>
+    <w:unhideWhenUsed/>
+  </w:style>
+  <w:style w:type="table" w:default="1" w:styleId="TableNormal">
+    <w:name w:val="Normal Table"/>
+    <w:uiPriority w:val="99"/>
+    <w:semiHidden/>
+    <w:unhideWhenUsed/>
+    <w:tblPr>
+      <w:tblInd w:w="0" w:type="dxa"/>
+      <w:tblCellMar>
+        <w:top w:w="0" w:type="dxa"/>
+        <w:left w:w="108" w:type="dxa"/>
+        <w:bottom w:w="0" w:type="dxa"/>
+        <w:right w:w="108" w:type="dxa"/>
+      </w:tblCellMar>
+    </w:tblPr>
+  </w:style>
+  <w:style w:type="numbering" w:default="1" w:styleId="NoList">
+    <w:name w:val="No List"/>
+    <w:uiPriority w:val="99"/>
+    <w:semiHidden/>
+    <w:unhideWhenUsed/>
+  </w:style>
+  <w:style w:type="paragraph" w:styleId="Title">
+    <w:name w:val="Title"/>
+    <w:basedOn w:val="Normal"/>
+    <w:next w:val="Normal"/>
+    <w:pPr>
+      <w:keepNext/>
+      <w:keepLines/>
+      <w:spacing w:after="60"/>
+    </w:pPr>
+    <w:rPr>
+      <w:sz w:val="52"/>
+      <w:szCs w:val="52"/>
+    </w:rPr>
+  </w:style>
+  <w:style w:type="paragraph" w:styleId="Subtitle">
+    <w:name w:val="Subtitle"/>
+    <w:basedOn w:val="Normal"/>
+    <w:next w:val="Normal"/>
+    <w:pPr>
+      <w:keepNext/>
+      <w:keepLines/>
+      <w:spacing w:after="320"/>
+    </w:pPr>
+    <w:rPr>
+      <w:color w:val="666666"/>
+      <w:sz w:val="30"/>
+      <w:szCs w:val="30"/>
+    </w:rPr>
+  </w:style>
+  <w:style w:type="paragraph" w:styleId="BalloonText">
+    <w:name w:val="Balloon Text"/>
+    <w:basedOn w:val="Normal"/>
+    <w:link w:val="BalloonTextChar"/>
+    <w:uiPriority w:val="99"/>
+    <w:semiHidden/>
+    <w:unhideWhenUsed/>
+    <w:rsid w:val="00104FDF"/>
+    <w:pPr>
+      <w:spacing w:line="240" w:lineRule="auto"/>
+    </w:pPr>
+    <w:rPr>
+      <w:rFonts w:ascii="Tahoma" w:hAnsi="Tahoma" w:cs="Tahoma"/>
+      <w:sz w:val="16"/>
+      <w:szCs w:val="16"/>
+    </w:rPr>
+  </w:style>
+  <w:style w:type="character" w:customStyle="1" w:styleId="BalloonTextChar">
+    <w:name w:val="Balloon Text Char"/>
+    <w:basedOn w:val="DefaultParagraphFont"/>
+    <w:link w:val="BalloonText"/>
+    <w:uiPriority w:val="99"/>
+    <w:semiHidden/>
+    <w:rsid w:val="00104FDF"/>
+    <w:rPr>
+      <w:rFonts w:ascii="Tahoma" w:hAnsi="Tahoma" w:cs="Tahoma"/>
+      <w:sz w:val="16"/>
+      <w:szCs w:val="16"/>
     </w:rPr>
   </w:style>
 </w:styles>

</xml_diff>